<commit_message>
provato a implementare il login
</commit_message>
<xml_diff>
--- a/generale/Aggiornamento lavori tesina.docx
+++ b/generale/Aggiornamento lavori tesina.docx
@@ -74,6 +74,93 @@
       </w:pPr>
       <w:r>
         <w:t>ripasso teoria e protocolli</w:t>
+      </w:r>
+    </w:p>
+    <w:p/>
+    <w:p>
+      <w:r>
+        <w:t xml:space="preserve">22-10-23 Butta: </w:t>
+      </w:r>
+    </w:p>
+    <w:p>
+      <w:r>
+        <w:t>Durante il caricamento del codice sorgente, Cloud Functions esclude i file non necessari tramite il file .gcloudignore</w:t>
+      </w:r>
+    </w:p>
+    <w:p>
+      <w:pPr>
+        <w:spacing w:after="0"/>
+      </w:pPr>
+      <w:hyperlink r:id="rId5" w:history="1">
+        <w:r>
+          <w:rPr>
+            <w:rStyle w:val="Collegamentoipertestuale"/>
+          </w:rPr>
+          <w:t>https://stackoverflow.com/questions/77215107/importerror-cannot-import-name-url-decode-from-werkzeug-urls</w:t>
+        </w:r>
+      </w:hyperlink>
+    </w:p>
+    <w:p>
+      <w:pPr>
+        <w:spacing w:after="0"/>
+      </w:pPr>
+      <w:r>
+        <w:t>spiega bene qual è il problema nell’utilizzare il codice per il login automatico (non session) fatto dal prof in classe. Ho provato a risolverlo come dicono qua, ma continua a darmi errore.</w:t>
+      </w:r>
+    </w:p>
+    <w:p>
+      <w:pPr>
+        <w:spacing w:after="0"/>
+      </w:pPr>
+      <w:r>
+        <w:t>Quindi ho deciso di togliere la parte di login, che avevo provato ad aggiungere</w:t>
+      </w:r>
+    </w:p>
+    <w:p>
+      <w:pPr>
+        <w:spacing w:after="0"/>
+      </w:pPr>
+    </w:p>
+    <w:p>
+      <w:pPr>
+        <w:spacing w:after="0"/>
+      </w:pPr>
+      <w:r>
+        <w:t>Ho provato ad aggiungere il login semplice con session (che funziona nell’esempio del prof), ma ci sono due problemi:</w:t>
+      </w:r>
+    </w:p>
+    <w:p>
+      <w:pPr>
+        <w:pStyle w:val="Paragrafoelenco"/>
+        <w:numPr>
+          <w:ilvl w:val="0"/>
+          <w:numId w:val="2"/>
+        </w:numPr>
+        <w:spacing w:after="0"/>
+      </w:pPr>
+      <w:r>
+        <w:t xml:space="preserve">la Secret Key non funziona per l’errore di installazione del modulo secret </w:t>
+      </w:r>
+      <w:hyperlink r:id="rId6" w:history="1">
+        <w:r>
+          <w:rPr>
+            <w:rStyle w:val="Collegamentoipertestuale"/>
+          </w:rPr>
+          <w:t>https://github.com/pypa/pip/issues/8559</w:t>
+        </w:r>
+      </w:hyperlink>
+    </w:p>
+    <w:p>
+      <w:pPr>
+        <w:pStyle w:val="Paragrafoelenco"/>
+        <w:numPr>
+          <w:ilvl w:val="0"/>
+          <w:numId w:val="2"/>
+        </w:numPr>
+        <w:spacing w:after="0"/>
+      </w:pPr>
+      <w:r>
+        <w:t>aggiungendo il resto alla bruta, restituisce “International server error” e non apre più bene la pagina in localhost: l’ho solo copiato, quindi avrò fatto degli errori sicuro, VEDERE COME MODIFICARE CORRETTAMENTE</w:t>
       </w:r>
     </w:p>
     <w:sectPr>
@@ -89,6 +176,118 @@
 <file path=word/numbering.xml><?xml version="1.0" encoding="utf-8"?>
 <w:numbering xmlns:wpc="http://schemas.microsoft.com/office/word/2010/wordprocessingCanvas" xmlns:cx="http://schemas.microsoft.com/office/drawing/2014/chartex" xmlns:cx1="http://schemas.microsoft.com/office/drawing/2015/9/8/chartex" xmlns:cx2="http://schemas.microsoft.com/office/drawing/2015/10/21/chartex" xmlns:cx3="http://schemas.microsoft.com/office/drawing/2016/5/9/chartex" xmlns:cx4="http://schemas.microsoft.com/office/drawing/2016/5/10/chartex" xmlns:cx5="http://schemas.microsoft.com/office/drawing/2016/5/11/chartex" xmlns:cx6="http://schemas.microsoft.com/office/drawing/2016/5/12/chartex" xmlns:cx7="http://schemas.microsoft.com/office/drawing/2016/5/13/chartex" xmlns:cx8="http://schemas.microsoft.com/office/drawing/2016/5/14/chartex" xmlns:mc="http://schemas.openxmlformats.org/markup-compatibility/2006" xmlns:aink="http://schemas.microsoft.com/office/drawing/2016/ink" xmlns:am3d="http://schemas.microsoft.com/office/drawing/2017/model3d" xmlns:o="urn:schemas-microsoft-com:office:office" xmlns:oel="http://schemas.microsoft.com/office/2019/extlst" xmlns:r="http://schemas.openxmlformats.org/officeDocument/2006/relationships" xmlns:m="http://schemas.openxmlformats.org/officeDocument/2006/math" xmlns:v="urn:schemas-microsoft-com:vml" xmlns:wp14="http://schemas.microsoft.com/office/word/2010/wordprocessingDrawing" xmlns:wp="http://schemas.openxmlformats.org/drawingml/2006/wordprocessingDrawing" xmlns:w10="urn:schemas-microsoft-com:office:word" xmlns:w="http://schemas.openxmlformats.org/wordprocessingml/2006/main" xmlns:w14="http://schemas.microsoft.com/office/word/2010/wordml" xmlns:w15="http://schemas.microsoft.com/office/word/2012/wordml" xmlns:w16cex="http://schemas.microsoft.com/office/word/2018/wordml/cex" xmlns:w16cid="http://schemas.microsoft.com/office/word/2016/wordml/cid" xmlns:w16="http://schemas.microsoft.com/office/word/2018/wordml" xmlns:w16sdtdh="http://schemas.microsoft.com/office/word/2020/wordml/sdtdatahash" xmlns:w16se="http://schemas.microsoft.com/office/word/2015/wordml/symex" xmlns:wpg="http://schemas.microsoft.com/office/word/2010/wordprocessingGroup" xmlns:wpi="http://schemas.microsoft.com/office/word/2010/wordprocessingInk" xmlns:wne="http://schemas.microsoft.com/office/word/2006/wordml" xmlns:wps="http://schemas.microsoft.com/office/word/2010/wordprocessingShape" mc:Ignorable="w14 w15 w16se w16cid w16 w16cex w16sdtdh wp14">
   <w:abstractNum w:abstractNumId="0" w15:restartNumberingAfterBreak="0">
+    <w:nsid w:val="27CE4130"/>
+    <w:multiLevelType w:val="hybridMultilevel"/>
+    <w:tmpl w:val="E54408CE"/>
+    <w:lvl w:ilvl="0" w:tplc="6BE6DAA8">
+      <w:numFmt w:val="bullet"/>
+      <w:lvlText w:val="-"/>
+      <w:lvlJc w:val="left"/>
+      <w:pPr>
+        <w:ind w:left="720" w:hanging="360"/>
+      </w:pPr>
+      <w:rPr>
+        <w:rFonts w:ascii="Calibri" w:eastAsiaTheme="minorHAnsi" w:hAnsi="Calibri" w:cs="Calibri" w:hint="default"/>
+      </w:rPr>
+    </w:lvl>
+    <w:lvl w:ilvl="1" w:tplc="04100003" w:tentative="1">
+      <w:start w:val="1"/>
+      <w:numFmt w:val="bullet"/>
+      <w:lvlText w:val="o"/>
+      <w:lvlJc w:val="left"/>
+      <w:pPr>
+        <w:ind w:left="1440" w:hanging="360"/>
+      </w:pPr>
+      <w:rPr>
+        <w:rFonts w:ascii="Courier New" w:hAnsi="Courier New" w:cs="Courier New" w:hint="default"/>
+      </w:rPr>
+    </w:lvl>
+    <w:lvl w:ilvl="2" w:tplc="04100005" w:tentative="1">
+      <w:start w:val="1"/>
+      <w:numFmt w:val="bullet"/>
+      <w:lvlText w:val=""/>
+      <w:lvlJc w:val="left"/>
+      <w:pPr>
+        <w:ind w:left="2160" w:hanging="360"/>
+      </w:pPr>
+      <w:rPr>
+        <w:rFonts w:ascii="Wingdings" w:hAnsi="Wingdings" w:hint="default"/>
+      </w:rPr>
+    </w:lvl>
+    <w:lvl w:ilvl="3" w:tplc="04100001" w:tentative="1">
+      <w:start w:val="1"/>
+      <w:numFmt w:val="bullet"/>
+      <w:lvlText w:val=""/>
+      <w:lvlJc w:val="left"/>
+      <w:pPr>
+        <w:ind w:left="2880" w:hanging="360"/>
+      </w:pPr>
+      <w:rPr>
+        <w:rFonts w:ascii="Symbol" w:hAnsi="Symbol" w:hint="default"/>
+      </w:rPr>
+    </w:lvl>
+    <w:lvl w:ilvl="4" w:tplc="04100003" w:tentative="1">
+      <w:start w:val="1"/>
+      <w:numFmt w:val="bullet"/>
+      <w:lvlText w:val="o"/>
+      <w:lvlJc w:val="left"/>
+      <w:pPr>
+        <w:ind w:left="3600" w:hanging="360"/>
+      </w:pPr>
+      <w:rPr>
+        <w:rFonts w:ascii="Courier New" w:hAnsi="Courier New" w:cs="Courier New" w:hint="default"/>
+      </w:rPr>
+    </w:lvl>
+    <w:lvl w:ilvl="5" w:tplc="04100005" w:tentative="1">
+      <w:start w:val="1"/>
+      <w:numFmt w:val="bullet"/>
+      <w:lvlText w:val=""/>
+      <w:lvlJc w:val="left"/>
+      <w:pPr>
+        <w:ind w:left="4320" w:hanging="360"/>
+      </w:pPr>
+      <w:rPr>
+        <w:rFonts w:ascii="Wingdings" w:hAnsi="Wingdings" w:hint="default"/>
+      </w:rPr>
+    </w:lvl>
+    <w:lvl w:ilvl="6" w:tplc="04100001" w:tentative="1">
+      <w:start w:val="1"/>
+      <w:numFmt w:val="bullet"/>
+      <w:lvlText w:val=""/>
+      <w:lvlJc w:val="left"/>
+      <w:pPr>
+        <w:ind w:left="5040" w:hanging="360"/>
+      </w:pPr>
+      <w:rPr>
+        <w:rFonts w:ascii="Symbol" w:hAnsi="Symbol" w:hint="default"/>
+      </w:rPr>
+    </w:lvl>
+    <w:lvl w:ilvl="7" w:tplc="04100003" w:tentative="1">
+      <w:start w:val="1"/>
+      <w:numFmt w:val="bullet"/>
+      <w:lvlText w:val="o"/>
+      <w:lvlJc w:val="left"/>
+      <w:pPr>
+        <w:ind w:left="5760" w:hanging="360"/>
+      </w:pPr>
+      <w:rPr>
+        <w:rFonts w:ascii="Courier New" w:hAnsi="Courier New" w:cs="Courier New" w:hint="default"/>
+      </w:rPr>
+    </w:lvl>
+    <w:lvl w:ilvl="8" w:tplc="04100005" w:tentative="1">
+      <w:start w:val="1"/>
+      <w:numFmt w:val="bullet"/>
+      <w:lvlText w:val=""/>
+      <w:lvlJc w:val="left"/>
+      <w:pPr>
+        <w:ind w:left="6480" w:hanging="360"/>
+      </w:pPr>
+      <w:rPr>
+        <w:rFonts w:ascii="Wingdings" w:hAnsi="Wingdings" w:hint="default"/>
+      </w:rPr>
+    </w:lvl>
+  </w:abstractNum>
+  <w:abstractNum w:abstractNumId="1" w15:restartNumberingAfterBreak="0">
     <w:nsid w:val="36360275"/>
     <w:multiLevelType w:val="hybridMultilevel"/>
     <w:tmpl w:val="0066B078"/>
@@ -202,6 +401,9 @@
     </w:lvl>
   </w:abstractNum>
   <w:num w:numId="1" w16cid:durableId="2026901619">
+    <w:abstractNumId w:val="1"/>
+  </w:num>
+  <w:num w:numId="2" w16cid:durableId="745809029">
     <w:abstractNumId w:val="0"/>
   </w:num>
 </w:numbering>
@@ -646,6 +848,83 @@
       <w:contextualSpacing/>
     </w:pPr>
   </w:style>
+  <w:style w:type="paragraph" w:styleId="PreformattatoHTML">
+    <w:name w:val="HTML Preformatted"/>
+    <w:basedOn w:val="Normale"/>
+    <w:link w:val="PreformattatoHTMLCarattere"/>
+    <w:uiPriority w:val="99"/>
+    <w:semiHidden/>
+    <w:unhideWhenUsed/>
+    <w:rsid w:val="00687FAB"/>
+    <w:pPr>
+      <w:tabs>
+        <w:tab w:val="left" w:pos="916"/>
+        <w:tab w:val="left" w:pos="1832"/>
+        <w:tab w:val="left" w:pos="2748"/>
+        <w:tab w:val="left" w:pos="3664"/>
+        <w:tab w:val="left" w:pos="4580"/>
+        <w:tab w:val="left" w:pos="5496"/>
+        <w:tab w:val="left" w:pos="6412"/>
+        <w:tab w:val="left" w:pos="7328"/>
+        <w:tab w:val="left" w:pos="8244"/>
+        <w:tab w:val="left" w:pos="9160"/>
+        <w:tab w:val="left" w:pos="10076"/>
+        <w:tab w:val="left" w:pos="10992"/>
+        <w:tab w:val="left" w:pos="11908"/>
+        <w:tab w:val="left" w:pos="12824"/>
+        <w:tab w:val="left" w:pos="13740"/>
+        <w:tab w:val="left" w:pos="14656"/>
+      </w:tabs>
+      <w:spacing w:after="0" w:line="240" w:lineRule="auto"/>
+    </w:pPr>
+    <w:rPr>
+      <w:rFonts w:ascii="Courier New" w:eastAsia="Times New Roman" w:hAnsi="Courier New" w:cs="Courier New"/>
+      <w:kern w:val="0"/>
+      <w:sz w:val="20"/>
+      <w:szCs w:val="20"/>
+      <w:lang w:eastAsia="it-IT"/>
+      <w14:ligatures w14:val="none"/>
+    </w:rPr>
+  </w:style>
+  <w:style w:type="character" w:customStyle="1" w:styleId="PreformattatoHTMLCarattere">
+    <w:name w:val="Preformattato HTML Carattere"/>
+    <w:basedOn w:val="Carpredefinitoparagrafo"/>
+    <w:link w:val="PreformattatoHTML"/>
+    <w:uiPriority w:val="99"/>
+    <w:semiHidden/>
+    <w:rsid w:val="00687FAB"/>
+    <w:rPr>
+      <w:rFonts w:ascii="Courier New" w:eastAsia="Times New Roman" w:hAnsi="Courier New" w:cs="Courier New"/>
+      <w:kern w:val="0"/>
+      <w:sz w:val="20"/>
+      <w:szCs w:val="20"/>
+      <w:lang w:eastAsia="it-IT"/>
+      <w14:ligatures w14:val="none"/>
+    </w:rPr>
+  </w:style>
+  <w:style w:type="character" w:styleId="Collegamentoipertestuale">
+    <w:name w:val="Hyperlink"/>
+    <w:basedOn w:val="Carpredefinitoparagrafo"/>
+    <w:uiPriority w:val="99"/>
+    <w:unhideWhenUsed/>
+    <w:rsid w:val="00331BB1"/>
+    <w:rPr>
+      <w:color w:val="0563C1" w:themeColor="hyperlink"/>
+      <w:u w:val="single"/>
+    </w:rPr>
+  </w:style>
+  <w:style w:type="character" w:styleId="Menzionenonrisolta">
+    <w:name w:val="Unresolved Mention"/>
+    <w:basedOn w:val="Carpredefinitoparagrafo"/>
+    <w:uiPriority w:val="99"/>
+    <w:semiHidden/>
+    <w:unhideWhenUsed/>
+    <w:rsid w:val="00331BB1"/>
+    <w:rPr>
+      <w:color w:val="605E5C"/>
+      <w:shd w:val="clear" w:color="auto" w:fill="E1DFDD"/>
+    </w:rPr>
+  </w:style>
 </w:styles>
 </file>
 

</xml_diff>